<commit_message>
added suggestions for "Fehlerrechnung" and "Auswertung" of V103
</commit_message>
<xml_diff>
--- a/V103_biegung_elastischer_staebe/auswertung.docx
+++ b/V103_biegung_elastischer_staebe/auswertung.docx
@@ -3,8 +3,14 @@
 <w:document xmlns:wpc="http://schemas.microsoft.com/office/word/2010/wordprocessingCanvas" xmlns:cx="http://schemas.microsoft.com/office/drawing/2014/chartex" xmlns:cx1="http://schemas.microsoft.com/office/drawing/2015/9/8/chartex" xmlns:cx2="http://schemas.microsoft.com/office/drawing/2015/10/21/chartex" xmlns:mc="http://schemas.openxmlformats.org/markup-compatibility/2006" xmlns:o="urn:schemas-microsoft-com:office:office" xmlns:r="http://schemas.openxmlformats.org/officeDocument/2006/relationships" xmlns:m="http://schemas.openxmlformats.org/officeDocument/2006/math" xmlns:v="urn:schemas-microsoft-com:vml" xmlns:wp14="http://schemas.microsoft.com/office/word/2010/wordprocessingDrawing" xmlns:wp="http://schemas.openxmlformats.org/drawingml/2006/wordprocessingDrawing" xmlns:w10="urn:schemas-microsoft-com:office:word" xmlns:w="http://schemas.openxmlformats.org/wordprocessingml/2006/main" xmlns:w14="http://schemas.microsoft.com/office/word/2010/wordml" xmlns:w15="http://schemas.microsoft.com/office/word/2012/wordml" xmlns:w16se="http://schemas.microsoft.com/office/word/2015/wordml/symex" xmlns:wpg="http://schemas.microsoft.com/office/word/2010/wordprocessingGroup" xmlns:wpi="http://schemas.microsoft.com/office/word/2010/wordprocessingInk" xmlns:wne="http://schemas.microsoft.com/office/word/2006/wordml" xmlns:wps="http://schemas.microsoft.com/office/word/2010/wordprocessingShape" mc:Ignorable="w14 w15 w16se wp14">
   <w:body>
     <w:p>
-      <w:r>
+      <w:pPr>
         <w:rPr>
+          <w:b/>
+        </w:rPr>
+      </w:pPr>
+      <w:r>
+        <w:rPr>
+          <w:b/>
           <w:u w:val="single"/>
         </w:rPr>
         <w:t>Auswertung</w:t>
@@ -17,12 +23,340 @@
           <w:ilvl w:val="0"/>
           <w:numId w:val="1"/>
         </w:numPr>
-      </w:pPr>
-      <w:r>
-        <w:t>Runder Stab, einseitige Einspannung</w:t>
-      </w:r>
-    </w:p>
-    <w:p>
+        <w:rPr>
+          <w:u w:val="single"/>
+        </w:rPr>
+      </w:pPr>
+      <w:r>
+        <w:rPr>
+          <w:u w:val="single"/>
+        </w:rPr>
+        <w:t>Runder Stab (golden),</w:t>
+      </w:r>
+      <w:r>
+        <w:rPr>
+          <w:u w:val="single"/>
+        </w:rPr>
+        <w:t xml:space="preserve"> einseitige Einspannung</w:t>
+      </w:r>
+    </w:p>
+    <w:p>
+      <w:r>
+        <w:t xml:space="preserve">Die eingespannte Länge L des Stabes und die Masse m des an das Ende des Stabes angehängte Gewicht betragen </w:t>
+      </w:r>
+    </w:p>
+    <w:p>
+      <w:r>
+        <w:t>… .</w:t>
+      </w:r>
+    </w:p>
+    <w:p>
+      <w:r>
+        <w:t>Der Stab hat einen Durchmesser von … .</w:t>
+      </w:r>
+    </w:p>
+    <w:p>
+      <w:r>
+        <w:t>Bei der linearen Ausgleichsrechnung wird D(x) auf der y-Achse und Lx^3-x^3/3 auf der x-Achse aufgetragen. D(x) ist dabei gemäß D(x)=D_m(x)-D_0(x) zu berechnen.</w:t>
+      </w:r>
+      <w:r>
+        <w:t xml:space="preserve"> NUMMERIERT</w:t>
+      </w:r>
+    </w:p>
+    <w:p>
+      <w:r>
+        <w:t>Die Werte sind Tabelle 1 zu entnehmen.</w:t>
+      </w:r>
+    </w:p>
+    <w:p>
+      <w:r>
+        <w:t>Tabelle 1</w:t>
+      </w:r>
+    </w:p>
+    <w:p>
+      <w:r>
+        <w:t>Die von Python bestimmten Werte für a und b sind dann:</w:t>
+      </w:r>
+    </w:p>
+    <w:p>
+      <w:r>
+        <w:t>…</w:t>
+      </w:r>
+    </w:p>
+    <w:p>
+      <w:r>
+        <w:t xml:space="preserve">… </w:t>
+      </w:r>
+    </w:p>
+    <w:p/>
+    <w:p>
+      <w:r>
+        <w:t xml:space="preserve">Mit y(x)=a*x+b ist der Elastizitätsmodul durch </w:t>
+      </w:r>
+    </w:p>
+    <w:p>
+      <w:r>
+        <w:t xml:space="preserve">E =… </w:t>
+      </w:r>
+    </w:p>
+    <w:p>
+      <w:r>
+        <w:t xml:space="preserve">Dabei gilt für I </w:t>
+      </w:r>
+      <w:r>
+        <w:t xml:space="preserve">wegen einer runden Querschnittsfläche </w:t>
+      </w:r>
+      <w:r>
+        <w:t xml:space="preserve">nach </w:t>
+      </w:r>
+      <w:r>
+        <w:t>(</w:t>
+      </w:r>
+      <w:r>
+        <w:t>QUELLE</w:t>
+      </w:r>
+      <w:r>
+        <w:t>)</w:t>
+      </w:r>
+      <w:r>
+        <w:t xml:space="preserve"> I = … , für g wird 9.81 m/s^2 verwendet.</w:t>
+      </w:r>
+    </w:p>
+    <w:p>
+      <w:r>
+        <w:t xml:space="preserve">Daraus folgt für E dann </w:t>
+      </w:r>
+    </w:p>
+    <w:p>
+      <w:r>
+        <w:t>…</w:t>
+      </w:r>
+    </w:p>
+    <w:p>
+      <w:r>
+        <w:t xml:space="preserve">Der verwendete Stab war golden, sodass eventuell von Messing ausgegangen werden kann. </w:t>
+      </w:r>
+      <w:r>
+        <w:t>Der Literaturwert ist … (QUELLE2), sodass sich eine Abweichung von … ergibt.</w:t>
+      </w:r>
+    </w:p>
+    <w:p>
+      <w:pPr>
+        <w:pStyle w:val="Listenabsatz"/>
+        <w:numPr>
+          <w:ilvl w:val="0"/>
+          <w:numId w:val="1"/>
+        </w:numPr>
+        <w:rPr>
+          <w:u w:val="single"/>
+        </w:rPr>
+      </w:pPr>
+      <w:r>
+        <w:rPr>
+          <w:u w:val="single"/>
+        </w:rPr>
+        <w:t>Eckiger Stab (grau), einseitige Einspannung</w:t>
+      </w:r>
+    </w:p>
+    <w:p>
+      <w:r>
+        <w:t>Für die eingespannte Länge L und die Masse des Gewichts gilt hier</w:t>
+      </w:r>
+    </w:p>
+    <w:p>
+      <w:r>
+        <w:t>… .</w:t>
+      </w:r>
+    </w:p>
+    <w:p>
+      <w:r>
+        <w:t>Die Seitenlänge wurde bestimmt zu</w:t>
+      </w:r>
+      <w:r>
+        <w:t xml:space="preserve"> … .</w:t>
+      </w:r>
+    </w:p>
+    <w:p>
+      <w:r>
+        <w:t>Wieder</w:t>
+      </w:r>
+      <w:r>
+        <w:t xml:space="preserve"> wird D(x) auf der y-Achse und Lx^3-x^3/3 auf der x-Achse aufgetragen. </w:t>
+      </w:r>
+      <w:r>
+        <w:t>D(x) berechnet sich erneut gemäß (NUMMERIERT).</w:t>
+      </w:r>
+    </w:p>
+    <w:p>
+      <w:r>
+        <w:t>Die Werte sind Tabelle 2</w:t>
+      </w:r>
+      <w:r>
+        <w:t xml:space="preserve"> zu entnehmen.</w:t>
+      </w:r>
+    </w:p>
+    <w:p>
+      <w:r>
+        <w:t>Tabelle 2</w:t>
+      </w:r>
+    </w:p>
+    <w:p>
+      <w:r>
+        <w:t>Die Parameter a und b wurden von Python berechnet:</w:t>
+      </w:r>
+    </w:p>
+    <w:p>
+      <w:r>
+        <w:t>…</w:t>
+      </w:r>
+    </w:p>
+    <w:p>
+      <w:r>
+        <w:t xml:space="preserve">… </w:t>
+      </w:r>
+    </w:p>
+    <w:p>
+      <w:r>
+        <w:lastRenderedPageBreak/>
+        <w:t xml:space="preserve">Erneut gilt für der E-Modul </w:t>
+      </w:r>
+    </w:p>
+    <w:p>
+      <w:r>
+        <w:t xml:space="preserve">E =… </w:t>
+      </w:r>
+    </w:p>
+    <w:p>
+      <w:r>
+        <w:t xml:space="preserve">Es liegt eine quadratische Querschnittsfläche vor, sodass für I nach </w:t>
+      </w:r>
+      <w:r>
+        <w:t xml:space="preserve">QUELLE I = … </w:t>
+      </w:r>
+      <w:r>
+        <w:t>gilt</w:t>
+      </w:r>
+      <w:r>
+        <w:t>, für g wird</w:t>
+      </w:r>
+      <w:r>
+        <w:t xml:space="preserve"> erneut</w:t>
+      </w:r>
+      <w:r>
+        <w:t xml:space="preserve"> 9.81 m/s^2 verwendet.</w:t>
+      </w:r>
+    </w:p>
+    <w:p>
+      <w:r>
+        <w:t>Dann ist das E-Modul</w:t>
+      </w:r>
+    </w:p>
+    <w:p>
+      <w:r>
+        <w:t>…</w:t>
+      </w:r>
+    </w:p>
+    <w:p>
+      <w:r>
+        <w:t>Der Stab hat eine graue Farbe, daher wird als Material Eisen geschätzt. Für Eisen ist der Literaturwert … (QUELLE2). Daher ist die Abweichung der Messung … .</w:t>
+      </w:r>
+    </w:p>
+    <w:p>
+      <w:pPr>
+        <w:pStyle w:val="Listenabsatz"/>
+        <w:numPr>
+          <w:ilvl w:val="0"/>
+          <w:numId w:val="1"/>
+        </w:numPr>
+        <w:rPr>
+          <w:u w:val="single"/>
+        </w:rPr>
+      </w:pPr>
+      <w:r>
+        <w:rPr>
+          <w:u w:val="single"/>
+        </w:rPr>
+        <w:t>Eckiger Stab (grau), beidseitige Einspannung</w:t>
+      </w:r>
+    </w:p>
+    <w:p>
+      <w:r>
+        <w:t xml:space="preserve">L und m betragen bei der beidseitigen Einspannung </w:t>
+      </w:r>
+    </w:p>
+    <w:p>
+      <w:r>
+        <w:t>…</w:t>
+      </w:r>
+    </w:p>
+    <w:p>
+      <w:r>
+        <w:t>Die Seitenlänge ist erneut … .</w:t>
+      </w:r>
+    </w:p>
+    <w:p>
+      <w:r>
+        <w:t>Gemäß Versuchsanleitung wird D(x), bestimmt gemäß (NUMMERIERT), gegen 3L^2x-4x</w:t>
+      </w:r>
+      <w:r>
+        <w:tab/>
+        <w:t>^3 aufgetragen. Es sei angemerkt, dass deswegen die Hälfte der Werte, nämlich genau die bis zum angehängten Gewicht, verloren gehen, da für die zweite Hälfte die Gleichung (NUMMERIERT AUS THEORIETEIL) gilt.</w:t>
+      </w:r>
+    </w:p>
+    <w:p>
+      <w:r>
+        <w:t>Die aufgetragenen Werte sind der untenstehenden Tabelle 3 zu entnehmen</w:t>
+      </w:r>
+    </w:p>
+    <w:p>
+      <w:r>
+        <w:t>Tabelle 3</w:t>
+      </w:r>
+    </w:p>
+    <w:p>
+      <w:r>
+        <w:t>Für a und b gilt nach linearer Regression durch Python</w:t>
+      </w:r>
+    </w:p>
+    <w:p>
+      <w:r>
+        <w:t>…</w:t>
+      </w:r>
+    </w:p>
+    <w:p>
+      <w:r>
+        <w:t>…</w:t>
+      </w:r>
+    </w:p>
+    <w:p>
+      <w:r>
+        <w:t xml:space="preserve">In dem Fall der beidseitigen Einspannung gilt für E </w:t>
+      </w:r>
+    </w:p>
+    <w:p>
+      <w:r>
+        <w:t>…,</w:t>
+      </w:r>
+    </w:p>
+    <w:p>
+      <w:r>
+        <w:t>wobei für I erneut … verwendet wird.</w:t>
+      </w:r>
+    </w:p>
+    <w:p>
+      <w:r>
+        <w:t xml:space="preserve">Nach Einsetzen erhält man für E </w:t>
+      </w:r>
+    </w:p>
+    <w:p>
+      <w:r>
+        <w:t>… .</w:t>
+      </w:r>
+    </w:p>
+    <w:p>
+      <w:r>
+        <w:t>Die Abweichung beträgt bei dem Literaturwert Elit = … …%.</w:t>
+      </w:r>
       <w:bookmarkStart w:id="0" w:name="_GoBack"/>
       <w:bookmarkEnd w:id="0"/>
     </w:p>

</xml_diff>

<commit_message>
added final version of all the stuff for V103
</commit_message>
<xml_diff>
--- a/V103_biegung_elastischer_staebe/auswertung.docx
+++ b/V103_biegung_elastischer_staebe/auswertung.docx
@@ -57,7 +57,19 @@
     </w:p>
     <w:p>
       <w:r>
-        <w:t>Bei der linearen Ausgleichsrechnung wird D(x) auf der y-Achse und Lx^3-x^3/3 auf der x-Achse aufgetragen. D(x) ist dabei gemäß D(x)=D_m(x)-D_0(x) zu berechnen.</w:t>
+        <w:t xml:space="preserve">Bei der linearen Ausgleichsrechnung wird D(x) </w:t>
+      </w:r>
+      <w:r>
+        <w:t>auf der y-Achse und Lx^2</w:t>
+      </w:r>
+      <w:r>
+        <w:t>-x^3/3 auf der x-Achse aufgetrage</w:t>
+      </w:r>
+      <w:r>
+        <w:t>n. D(x) ist dabei gemäß D(x)=D_M</w:t>
+      </w:r>
+      <w:r>
+        <w:t>(x)-D_0(x) zu berechnen.</w:t>
       </w:r>
       <w:r>
         <w:t xml:space="preserve"> NUMMERIERT</w:t>
@@ -65,7 +77,10 @@
     </w:p>
     <w:p>
       <w:r>
-        <w:t>Die Werte sind Tabelle 1 zu entnehmen.</w:t>
+        <w:t>Die We</w:t>
+      </w:r>
+      <w:r>
+        <w:t>rte sind Tabelle 1 zu entnehmen, der Plot ist in Abbildung 3 zu sehen.</w:t>
       </w:r>
     </w:p>
     <w:p>
@@ -97,6 +112,11 @@
     <w:p>
       <w:r>
         <w:t xml:space="preserve">E =… </w:t>
+      </w:r>
+    </w:p>
+    <w:p>
+      <w:r>
+        <w:t>Zu berechnen.</w:t>
       </w:r>
     </w:p>
     <w:p>
@@ -170,29 +190,29 @@
     </w:p>
     <w:p>
       <w:r>
-        <w:t>Die Seitenlänge wurde bestimmt zu</w:t>
-      </w:r>
-      <w:r>
-        <w:t xml:space="preserve"> … .</w:t>
-      </w:r>
-    </w:p>
-    <w:p>
-      <w:r>
-        <w:t>Wieder</w:t>
-      </w:r>
-      <w:r>
-        <w:t xml:space="preserve"> wird D(x) auf der y-Achse und Lx^3-x^3/3 auf der x-Achse aufgetragen. </w:t>
-      </w:r>
-      <w:r>
-        <w:t>D(x) berechnet sich erneut gemäß (NUMMERIERT).</w:t>
-      </w:r>
-    </w:p>
-    <w:p>
-      <w:r>
-        <w:t>Die Werte sind Tabelle 2</w:t>
-      </w:r>
-      <w:r>
-        <w:t xml:space="preserve"> zu entnehmen.</w:t>
+        <w:t>Die Seitenlänge wurde bestimmt zu … .</w:t>
+      </w:r>
+    </w:p>
+    <w:p>
+      <w:r>
+        <w:t>Wieder wird D(x) auf der y-</w:t>
+      </w:r>
+      <w:r>
+        <w:t>Achse und Lx^2</w:t>
+      </w:r>
+      <w:r>
+        <w:t>-x^3/3 auf der x-Achse aufgetragen. D(x) berechnet sich erneut gemäß (NUMMERIERT).</w:t>
+      </w:r>
+    </w:p>
+    <w:p>
+      <w:r>
+        <w:t>Die in Abbildung 4 aufge</w:t>
+      </w:r>
+      <w:r>
+        <w:t>tragenen Wertepaare</w:t>
+      </w:r>
+      <w:r>
+        <w:t xml:space="preserve"> sind in Tabelle 2 zu sehen.</w:t>
       </w:r>
     </w:p>
     <w:p>
@@ -212,12 +232,12 @@
     </w:p>
     <w:p>
       <w:r>
+        <w:lastRenderedPageBreak/>
         <w:t xml:space="preserve">… </w:t>
       </w:r>
     </w:p>
     <w:p>
       <w:r>
-        <w:lastRenderedPageBreak/>
         <w:t xml:space="preserve">Erneut gilt für der E-Modul </w:t>
       </w:r>
     </w:p>
@@ -228,27 +248,15 @@
     </w:p>
     <w:p>
       <w:r>
-        <w:t xml:space="preserve">Es liegt eine quadratische Querschnittsfläche vor, sodass für I nach </w:t>
-      </w:r>
-      <w:r>
-        <w:t xml:space="preserve">QUELLE I = … </w:t>
-      </w:r>
-      <w:r>
-        <w:t>gilt</w:t>
-      </w:r>
-      <w:r>
-        <w:t>, für g wird</w:t>
-      </w:r>
-      <w:r>
-        <w:t xml:space="preserve"> erneut</w:t>
-      </w:r>
-      <w:r>
-        <w:t xml:space="preserve"> 9.81 m/s^2 verwendet.</w:t>
-      </w:r>
-    </w:p>
-    <w:p>
-      <w:r>
-        <w:t>Dann ist das E-Modul</w:t>
+        <w:t>Es liegt eine quadratische Querschnittsfläche vor, sodass für I nach QUELLE I = … gilt, für g wird erneut 9.81 m/s^2 verwendet.</w:t>
+      </w:r>
+    </w:p>
+    <w:p>
+      <w:r>
+        <w:t>Dann ist der</w:t>
+      </w:r>
+      <w:r>
+        <w:t xml:space="preserve"> E-Modul</w:t>
       </w:r>
     </w:p>
     <w:p>
@@ -258,7 +266,15 @@
     </w:p>
     <w:p>
       <w:r>
-        <w:t>Der Stab hat eine graue Farbe, daher wird als Material Eisen geschätzt. Für Eisen ist der Literaturwert … (QUELLE2). Daher ist die Abweichung der Messung … .</w:t>
+        <w:t>Der Stab hat</w:t>
+      </w:r>
+      <w:r>
+        <w:t>te</w:t>
+      </w:r>
+      <w:bookmarkStart w:id="0" w:name="_GoBack"/>
+      <w:bookmarkEnd w:id="0"/>
+      <w:r>
+        <w:t xml:space="preserve"> eine graue Farbe, daher wird als Material Eisen geschätzt. Für Eisen ist der Literaturwert … (QUELLE2). Daher ist die Abweichung der Messung … .</w:t>
       </w:r>
     </w:p>
     <w:p>
@@ -305,7 +321,16 @@
     </w:p>
     <w:p>
       <w:r>
-        <w:t>Die aufgetragenen Werte sind der untenstehenden Tabelle 3 zu entnehmen</w:t>
+        <w:t xml:space="preserve">Die </w:t>
+      </w:r>
+      <w:r>
+        <w:t xml:space="preserve">in Abbildung 5 </w:t>
+      </w:r>
+      <w:r>
+        <w:t>aufgetragenen Werte sind der untenstehenden Tabelle 3 zu entnehmen</w:t>
+      </w:r>
+      <w:r>
+        <w:t>.</w:t>
       </w:r>
     </w:p>
     <w:p>
@@ -357,8 +382,6 @@
       <w:r>
         <w:t>Die Abweichung beträgt bei dem Literaturwert Elit = … …%.</w:t>
       </w:r>
-      <w:bookmarkStart w:id="0" w:name="_GoBack"/>
-      <w:bookmarkEnd w:id="0"/>
     </w:p>
     <w:sectPr>
       <w:pgSz w:w="11906" w:h="16838"/>

</xml_diff>